<commit_message>
tela home sendo feita
</commit_message>
<xml_diff>
--- a/Documentação/Documento de Visão.docx
+++ b/Documentação/Documento de Visão.docx
@@ -654,7 +654,7 @@
           </w:tcPr>
           <w:p>
             <w:r>
-              <w:t xml:space="preserve">O funcionário/ proprietário deve fazer controle de cadastro de pagamentos/ gastos</w:t>
+              <w:t xml:space="preserve">O funcionário/ proprietário deve fazer controle de cadastro de pagamentos</w:t>
             </w:r>
             <w:r/>
           </w:p>
@@ -715,7 +715,7 @@
           </w:tcPr>
           <w:p>
             <w:r>
-              <w:t xml:space="preserve">O funcionário/ proprietário deseja ver o valor total de vendas no dia/ mês</w:t>
+              <w:t xml:space="preserve">O funcionário/ proprietário deve fazer controle de cadastro de venda</w:t>
             </w:r>
             <w:r/>
           </w:p>
@@ -755,6 +755,7 @@
         <w:tc>
           <w:tcPr>
             <w:tcW w:w="994" w:type="dxa"/>
+            <w:vMerge w:val="restart"/>
             <w:textDirection w:val="lrTb"/>
             <w:noWrap w:val="false"/>
           </w:tcPr>
@@ -769,12 +770,13 @@
           <w:tcPr>
             <w:gridSpan w:val="2"/>
             <w:tcW w:w="2561" w:type="dxa"/>
-            <w:textDirection w:val="lrTb"/>
-            <w:noWrap w:val="false"/>
-          </w:tcPr>
-          <w:p>
-            <w:r>
-              <w:t xml:space="preserve">O funcionário/ proprietário deseja ver o total de vendas no dia classificado por tipo de pagamento</w:t>
+            <w:vMerge w:val="restart"/>
+            <w:textDirection w:val="lrTb"/>
+            <w:noWrap w:val="false"/>
+          </w:tcPr>
+          <w:p>
+            <w:r>
+              <w:t xml:space="preserve">O funcionário/ proprietário deve fazer controle de cadastro de clientes</w:t>
             </w:r>
             <w:r/>
           </w:p>
@@ -783,6 +785,7 @@
           <w:tcPr>
             <w:gridSpan w:val="2"/>
             <w:tcW w:w="2562" w:type="dxa"/>
+            <w:vMerge w:val="restart"/>
             <w:textDirection w:val="lrTb"/>
             <w:noWrap w:val="false"/>
           </w:tcPr>
@@ -796,12 +799,13 @@
         <w:tc>
           <w:tcPr>
             <w:tcW w:w="2562" w:type="dxa"/>
-            <w:textDirection w:val="lrTb"/>
-            <w:noWrap w:val="false"/>
-          </w:tcPr>
-          <w:p>
-            <w:r>
-              <w:t xml:space="preserve">Alto</w:t>
+            <w:vMerge w:val="restart"/>
+            <w:textDirection w:val="lrTb"/>
+            <w:noWrap w:val="false"/>
+          </w:tcPr>
+          <w:p>
+            <w:r>
+              <w:t xml:space="preserve">Médio</w:t>
             </w:r>
             <w:r/>
           </w:p>
@@ -812,6 +816,7 @@
         <w:tc>
           <w:tcPr>
             <w:tcW w:w="994" w:type="dxa"/>
+            <w:vMerge w:val="restart"/>
             <w:textDirection w:val="lrTb"/>
             <w:noWrap w:val="false"/>
           </w:tcPr>
@@ -819,7 +824,6 @@
             <w:r>
               <w:t xml:space="preserve">#06</w:t>
             </w:r>
-            <w:r/>
             <w:r/>
           </w:p>
         </w:tc>
@@ -827,14 +831,14 @@
           <w:tcPr>
             <w:gridSpan w:val="2"/>
             <w:tcW w:w="2561" w:type="dxa"/>
-            <w:textDirection w:val="lrTb"/>
-            <w:noWrap w:val="false"/>
-          </w:tcPr>
-          <w:p>
-            <w:r>
-              <w:t xml:space="preserve">O funcionário deseja ver o total de vendas feitas por ele no dia</w:t>
-            </w:r>
-            <w:r/>
+            <w:vMerge w:val="restart"/>
+            <w:textDirection w:val="lrTb"/>
+            <w:noWrap w:val="false"/>
+          </w:tcPr>
+          <w:p>
+            <w:r>
+              <w:t xml:space="preserve">O funcionário/ proprietário deseja ver o valor total de vendas no dia/ mês</w:t>
+            </w:r>
             <w:r/>
           </w:p>
         </w:tc>
@@ -842,28 +846,28 @@
           <w:tcPr>
             <w:gridSpan w:val="2"/>
             <w:tcW w:w="2562" w:type="dxa"/>
-            <w:textDirection w:val="lrTb"/>
-            <w:noWrap w:val="false"/>
-          </w:tcPr>
-          <w:p>
-            <w:r>
-              <w:t xml:space="preserve">Desejável</w:t>
-            </w:r>
-            <w:r/>
+            <w:vMerge w:val="restart"/>
+            <w:textDirection w:val="lrTb"/>
+            <w:noWrap w:val="false"/>
+          </w:tcPr>
+          <w:p>
+            <w:r>
+              <w:t xml:space="preserve">Essencial</w:t>
+            </w:r>
             <w:r/>
           </w:p>
         </w:tc>
         <w:tc>
           <w:tcPr>
             <w:tcW w:w="2562" w:type="dxa"/>
-            <w:textDirection w:val="lrTb"/>
-            <w:noWrap w:val="false"/>
-          </w:tcPr>
-          <w:p>
-            <w:r>
-              <w:t xml:space="preserve">Baixo</w:t>
-            </w:r>
-            <w:r/>
+            <w:vMerge w:val="restart"/>
+            <w:textDirection w:val="lrTb"/>
+            <w:noWrap w:val="false"/>
+          </w:tcPr>
+          <w:p>
+            <w:r>
+              <w:t xml:space="preserve">Alto</w:t>
+            </w:r>
             <w:r/>
           </w:p>
         </w:tc>
@@ -872,6 +876,181 @@
         <w:trPr/>
         <w:tc>
           <w:tcPr>
+            <w:tcW w:w="994" w:type="dxa"/>
+            <w:textDirection w:val="lrTb"/>
+            <w:noWrap w:val="false"/>
+          </w:tcPr>
+          <w:p>
+            <w:r>
+              <w:t xml:space="preserve">#07</w:t>
+            </w:r>
+            <w:r/>
+          </w:p>
+        </w:tc>
+        <w:tc>
+          <w:tcPr>
+            <w:gridSpan w:val="2"/>
+            <w:tcW w:w="2561" w:type="dxa"/>
+            <w:textDirection w:val="lrTb"/>
+            <w:noWrap w:val="false"/>
+          </w:tcPr>
+          <w:p>
+            <w:r>
+              <w:t xml:space="preserve">O funcionário/ proprietário deseja ver o total de vendas no dia classificado por tipo de pagamento</w:t>
+            </w:r>
+            <w:r/>
+          </w:p>
+        </w:tc>
+        <w:tc>
+          <w:tcPr>
+            <w:gridSpan w:val="2"/>
+            <w:tcW w:w="2562" w:type="dxa"/>
+            <w:textDirection w:val="lrTb"/>
+            <w:noWrap w:val="false"/>
+          </w:tcPr>
+          <w:p>
+            <w:r>
+              <w:t xml:space="preserve">Essencial</w:t>
+            </w:r>
+            <w:r/>
+          </w:p>
+        </w:tc>
+        <w:tc>
+          <w:tcPr>
+            <w:tcW w:w="2562" w:type="dxa"/>
+            <w:textDirection w:val="lrTb"/>
+            <w:noWrap w:val="false"/>
+          </w:tcPr>
+          <w:p>
+            <w:r>
+              <w:t xml:space="preserve">Alto</w:t>
+            </w:r>
+            <w:r/>
+          </w:p>
+        </w:tc>
+      </w:tr>
+      <w:tr>
+        <w:trPr/>
+        <w:tc>
+          <w:tcPr>
+            <w:tcW w:w="994" w:type="dxa"/>
+            <w:textDirection w:val="lrTb"/>
+            <w:noWrap w:val="false"/>
+          </w:tcPr>
+          <w:p>
+            <w:r>
+              <w:t xml:space="preserve">#08</w:t>
+            </w:r>
+            <w:r/>
+          </w:p>
+        </w:tc>
+        <w:tc>
+          <w:tcPr>
+            <w:gridSpan w:val="2"/>
+            <w:tcW w:w="2561" w:type="dxa"/>
+            <w:textDirection w:val="lrTb"/>
+            <w:noWrap w:val="false"/>
+          </w:tcPr>
+          <w:p>
+            <w:r>
+              <w:t xml:space="preserve">O funcionário deseja ver o total de vendas feitas por ele no dia</w:t>
+            </w:r>
+            <w:r/>
+          </w:p>
+        </w:tc>
+        <w:tc>
+          <w:tcPr>
+            <w:gridSpan w:val="2"/>
+            <w:tcW w:w="2562" w:type="dxa"/>
+            <w:textDirection w:val="lrTb"/>
+            <w:noWrap w:val="false"/>
+          </w:tcPr>
+          <w:p>
+            <w:r>
+              <w:t xml:space="preserve">Desejável</w:t>
+            </w:r>
+            <w:r/>
+          </w:p>
+        </w:tc>
+        <w:tc>
+          <w:tcPr>
+            <w:tcW w:w="2562" w:type="dxa"/>
+            <w:textDirection w:val="lrTb"/>
+            <w:noWrap w:val="false"/>
+          </w:tcPr>
+          <w:p>
+            <w:r>
+              <w:t xml:space="preserve">Baixo</w:t>
+            </w:r>
+            <w:r/>
+          </w:p>
+        </w:tc>
+      </w:tr>
+      <w:tr>
+        <w:trPr/>
+        <w:tc>
+          <w:tcPr>
+            <w:tcW w:w="994" w:type="dxa"/>
+            <w:vMerge w:val="restart"/>
+            <w:textDirection w:val="lrTb"/>
+            <w:noWrap w:val="false"/>
+          </w:tcPr>
+          <w:p>
+            <w:r>
+              <w:t xml:space="preserve">#09</w:t>
+            </w:r>
+            <w:r/>
+          </w:p>
+        </w:tc>
+        <w:tc>
+          <w:tcPr>
+            <w:gridSpan w:val="2"/>
+            <w:tcW w:w="2561" w:type="dxa"/>
+            <w:vMerge w:val="restart"/>
+            <w:textDirection w:val="lrTb"/>
+            <w:noWrap w:val="false"/>
+          </w:tcPr>
+          <w:p>
+            <w:r>
+              <w:t xml:space="preserve">O proprietário deve receber um relatório por email</w:t>
+            </w:r>
+            <w:r/>
+          </w:p>
+        </w:tc>
+        <w:tc>
+          <w:tcPr>
+            <w:gridSpan w:val="2"/>
+            <w:tcW w:w="2562" w:type="dxa"/>
+            <w:vMerge w:val="restart"/>
+            <w:textDirection w:val="lrTb"/>
+            <w:noWrap w:val="false"/>
+          </w:tcPr>
+          <w:p>
+            <w:r>
+              <w:t xml:space="preserve">Desejável</w:t>
+            </w:r>
+            <w:r/>
+          </w:p>
+        </w:tc>
+        <w:tc>
+          <w:tcPr>
+            <w:tcW w:w="2562" w:type="dxa"/>
+            <w:vMerge w:val="restart"/>
+            <w:textDirection w:val="lrTb"/>
+            <w:noWrap w:val="false"/>
+          </w:tcPr>
+          <w:p>
+            <w:r>
+              <w:t xml:space="preserve">Alto</w:t>
+            </w:r>
+            <w:r/>
+          </w:p>
+        </w:tc>
+      </w:tr>
+      <w:tr>
+        <w:trPr/>
+        <w:tc>
+          <w:tcPr>
             <w:gridSpan w:val="6"/>
             <w:shd w:val="clear" w:color="auto" w:fill="auto"/>
             <w:tcW w:w="8679" w:type="dxa"/>
@@ -953,7 +1132,7 @@
           </w:tcPr>
           <w:p>
             <w:r>
-              <w:t xml:space="preserve">#07</w:t>
+              <w:t xml:space="preserve">#10</w:t>
             </w:r>
             <w:r/>
           </w:p>
@@ -1010,7 +1189,7 @@
           </w:tcPr>
           <w:p>
             <w:r>
-              <w:t xml:space="preserve">#08</w:t>
+              <w:t xml:space="preserve">#11</w:t>
             </w:r>
             <w:r/>
           </w:p>
@@ -1068,7 +1247,7 @@
           </w:tcPr>
           <w:p>
             <w:r>
-              <w:t xml:space="preserve">#09</w:t>
+              <w:t xml:space="preserve">#12</w:t>
             </w:r>
             <w:r/>
           </w:p>
@@ -1128,7 +1307,7 @@
           </w:tcPr>
           <w:p>
             <w:r>
-              <w:t xml:space="preserve">#10</w:t>
+              <w:t xml:space="preserve">#13</w:t>
             </w:r>
             <w:r/>
           </w:p>

</xml_diff>